<commit_message>
finished the project with minor corrections
</commit_message>
<xml_diff>
--- a/Online Test Application.docx
+++ b/Online Test Application.docx
@@ -260,6 +260,30 @@
         </w:rPr>
         <w:t>Visual Studio Code</w:t>
       </w:r>
+      <w:r>
+        <w:rPr>
+          <w:rFonts w:ascii="Helvetica" w:eastAsia="Times New Roman" w:hAnsi="Helvetica" w:cs="Times New Roman"/>
+          <w:color w:val="4D575D"/>
+          <w:kern w:val="0"/>
+          <w:sz w:val="21"/>
+          <w:szCs w:val="21"/>
+          <w:lang w:eastAsia="en-GB"/>
+          <w14:ligatures w14:val="none"/>
+        </w:rPr>
+        <w:t xml:space="preserve"> - </w:t>
+      </w:r>
+      <w:r>
+        <w:rPr>
+          <w:rFonts w:ascii="Helvetica" w:eastAsia="Times New Roman" w:hAnsi="Helvetica" w:cs="Times New Roman"/>
+          <w:color w:val="70AD47" w:themeColor="accent6"/>
+          <w:kern w:val="0"/>
+          <w:sz w:val="21"/>
+          <w:szCs w:val="21"/>
+          <w:lang w:eastAsia="en-GB"/>
+          <w14:ligatures w14:val="none"/>
+        </w:rPr>
+        <w:t>used</w:t>
+      </w:r>
     </w:p>
     <w:p>
       <w:pPr>
@@ -291,6 +315,30 @@
         </w:rPr>
         <w:t>NodeJS</w:t>
       </w:r>
+      <w:r>
+        <w:rPr>
+          <w:rFonts w:ascii="Helvetica" w:eastAsia="Times New Roman" w:hAnsi="Helvetica" w:cs="Times New Roman"/>
+          <w:color w:val="4D575D"/>
+          <w:kern w:val="0"/>
+          <w:sz w:val="21"/>
+          <w:szCs w:val="21"/>
+          <w:lang w:eastAsia="en-GB"/>
+          <w14:ligatures w14:val="none"/>
+        </w:rPr>
+        <w:t xml:space="preserve"> - </w:t>
+      </w:r>
+      <w:r>
+        <w:rPr>
+          <w:rFonts w:ascii="Helvetica" w:eastAsia="Times New Roman" w:hAnsi="Helvetica" w:cs="Times New Roman"/>
+          <w:color w:val="70AD47" w:themeColor="accent6"/>
+          <w:kern w:val="0"/>
+          <w:sz w:val="21"/>
+          <w:szCs w:val="21"/>
+          <w:lang w:eastAsia="en-GB"/>
+          <w14:ligatures w14:val="none"/>
+        </w:rPr>
+        <w:t>used</w:t>
+      </w:r>
     </w:p>
     <w:p>
       <w:pPr>
@@ -322,6 +370,30 @@
         </w:rPr>
         <w:t>Angular</w:t>
       </w:r>
+      <w:r>
+        <w:rPr>
+          <w:rFonts w:ascii="Helvetica" w:eastAsia="Times New Roman" w:hAnsi="Helvetica" w:cs="Times New Roman"/>
+          <w:color w:val="4D575D"/>
+          <w:kern w:val="0"/>
+          <w:sz w:val="21"/>
+          <w:szCs w:val="21"/>
+          <w:lang w:eastAsia="en-GB"/>
+          <w14:ligatures w14:val="none"/>
+        </w:rPr>
+        <w:t xml:space="preserve"> - </w:t>
+      </w:r>
+      <w:r>
+        <w:rPr>
+          <w:rFonts w:ascii="Helvetica" w:eastAsia="Times New Roman" w:hAnsi="Helvetica" w:cs="Times New Roman"/>
+          <w:color w:val="70AD47" w:themeColor="accent6"/>
+          <w:kern w:val="0"/>
+          <w:sz w:val="21"/>
+          <w:szCs w:val="21"/>
+          <w:lang w:eastAsia="en-GB"/>
+          <w14:ligatures w14:val="none"/>
+        </w:rPr>
+        <w:t>used</w:t>
+      </w:r>
     </w:p>
     <w:p>
       <w:pPr>
@@ -353,6 +425,30 @@
         </w:rPr>
         <w:t>GitHub</w:t>
       </w:r>
+      <w:r>
+        <w:rPr>
+          <w:rFonts w:ascii="Helvetica" w:eastAsia="Times New Roman" w:hAnsi="Helvetica" w:cs="Times New Roman"/>
+          <w:color w:val="4D575D"/>
+          <w:kern w:val="0"/>
+          <w:sz w:val="21"/>
+          <w:szCs w:val="21"/>
+          <w:lang w:eastAsia="en-GB"/>
+          <w14:ligatures w14:val="none"/>
+        </w:rPr>
+        <w:t xml:space="preserve"> - </w:t>
+      </w:r>
+      <w:r>
+        <w:rPr>
+          <w:rFonts w:ascii="Helvetica" w:eastAsia="Times New Roman" w:hAnsi="Helvetica" w:cs="Times New Roman"/>
+          <w:color w:val="70AD47" w:themeColor="accent6"/>
+          <w:kern w:val="0"/>
+          <w:sz w:val="21"/>
+          <w:szCs w:val="21"/>
+          <w:lang w:eastAsia="en-GB"/>
+          <w14:ligatures w14:val="none"/>
+        </w:rPr>
+        <w:t>used</w:t>
+      </w:r>
     </w:p>
     <w:p>
       <w:pPr>
@@ -442,6 +538,42 @@
         </w:rPr>
         <w:t>A few of the source codes should be tracked on GitHub repositories. You need to document the tracked files that are ignored during the final push to the GitHub repository.</w:t>
       </w:r>
+      <w:r>
+        <w:rPr>
+          <w:rFonts w:ascii="Helvetica" w:eastAsia="Times New Roman" w:hAnsi="Helvetica" w:cs="Times New Roman"/>
+          <w:color w:val="4D575D"/>
+          <w:kern w:val="0"/>
+          <w:sz w:val="21"/>
+          <w:szCs w:val="21"/>
+          <w:lang w:eastAsia="en-GB"/>
+          <w14:ligatures w14:val="none"/>
+        </w:rPr>
+        <w:t xml:space="preserve"> – </w:t>
+      </w:r>
+      <w:r>
+        <w:rPr>
+          <w:rFonts w:ascii="Helvetica" w:eastAsia="Times New Roman" w:hAnsi="Helvetica" w:cs="Times New Roman"/>
+          <w:color w:val="70AD47" w:themeColor="accent6"/>
+          <w:kern w:val="0"/>
+          <w:sz w:val="21"/>
+          <w:szCs w:val="21"/>
+          <w:lang w:eastAsia="en-GB"/>
+          <w14:ligatures w14:val="none"/>
+        </w:rPr>
+        <w:t>done</w:t>
+      </w:r>
+      <w:r>
+        <w:rPr>
+          <w:rFonts w:ascii="Helvetica" w:eastAsia="Times New Roman" w:hAnsi="Helvetica" w:cs="Times New Roman"/>
+          <w:color w:val="4D575D"/>
+          <w:kern w:val="0"/>
+          <w:sz w:val="21"/>
+          <w:szCs w:val="21"/>
+          <w:lang w:eastAsia="en-GB"/>
+          <w14:ligatures w14:val="none"/>
+        </w:rPr>
+        <w:t xml:space="preserve"> </w:t>
+      </w:r>
     </w:p>
     <w:p>
       <w:pPr>
@@ -473,6 +605,44 @@
         </w:rPr>
         <w:t>The submission of your GitHub repository link is mandatory. In order to track your task, you need to share the link of the repository in the document.</w:t>
       </w:r>
+      <w:r>
+        <w:rPr>
+          <w:rFonts w:ascii="Helvetica" w:eastAsia="Times New Roman" w:hAnsi="Helvetica" w:cs="Times New Roman"/>
+          <w:color w:val="4D575D"/>
+          <w:kern w:val="0"/>
+          <w:sz w:val="21"/>
+          <w:szCs w:val="21"/>
+          <w:lang w:eastAsia="en-GB"/>
+          <w14:ligatures w14:val="none"/>
+        </w:rPr>
+        <w:t xml:space="preserve"> - </w:t>
+      </w:r>
+      <w:r>
+        <w:rPr>
+          <w:rFonts w:ascii="Helvetica" w:eastAsia="Times New Roman" w:hAnsi="Helvetica" w:cs="Times New Roman"/>
+          <w:color w:val="70AD47" w:themeColor="accent6"/>
+          <w:kern w:val="0"/>
+          <w:sz w:val="21"/>
+          <w:szCs w:val="21"/>
+          <w:lang w:eastAsia="en-GB"/>
+          <w14:ligatures w14:val="none"/>
+        </w:rPr>
+        <w:t xml:space="preserve"> </w:t>
+      </w:r>
+      <w:hyperlink r:id="rId5" w:history="1">
+        <w:r>
+          <w:rPr>
+            <w:rStyle w:val="Hyperlink"/>
+            <w:rFonts w:ascii="Helvetica" w:eastAsia="Times New Roman" w:hAnsi="Helvetica" w:cs="Times New Roman"/>
+            <w:kern w:val="0"/>
+            <w:sz w:val="21"/>
+            <w:szCs w:val="21"/>
+            <w:lang w:eastAsia="en-GB"/>
+            <w14:ligatures w14:val="none"/>
+          </w:rPr>
+          <w:t>https://github.com/projectfocrin/OnlineTestPortal</w:t>
+        </w:r>
+      </w:hyperlink>
     </w:p>
     <w:p>
       <w:pPr>
@@ -503,6 +673,30 @@
           <w14:ligatures w14:val="none"/>
         </w:rPr>
         <w:t>The step-by-step process involved in completing this task should be documented.</w:t>
+      </w:r>
+      <w:r>
+        <w:rPr>
+          <w:rFonts w:ascii="Helvetica" w:eastAsia="Times New Roman" w:hAnsi="Helvetica" w:cs="Times New Roman"/>
+          <w:color w:val="4D575D"/>
+          <w:kern w:val="0"/>
+          <w:sz w:val="21"/>
+          <w:szCs w:val="21"/>
+          <w:lang w:eastAsia="en-GB"/>
+          <w14:ligatures w14:val="none"/>
+        </w:rPr>
+        <w:t xml:space="preserve"> – </w:t>
+      </w:r>
+      <w:r>
+        <w:rPr>
+          <w:rFonts w:ascii="Helvetica" w:eastAsia="Times New Roman" w:hAnsi="Helvetica" w:cs="Times New Roman"/>
+          <w:color w:val="70AD47" w:themeColor="accent6"/>
+          <w:kern w:val="0"/>
+          <w:sz w:val="21"/>
+          <w:szCs w:val="21"/>
+          <w:lang w:eastAsia="en-GB"/>
+          <w14:ligatures w14:val="none"/>
+        </w:rPr>
+        <w:t>documented in the source code</w:t>
       </w:r>
     </w:p>
     <w:p/>
@@ -1277,6 +1471,29 @@
       <w:bCs/>
     </w:rPr>
   </w:style>
+  <w:style w:type="character" w:styleId="Hyperlink">
+    <w:name w:val="Hyperlink"/>
+    <w:basedOn w:val="DefaultParagraphFont"/>
+    <w:uiPriority w:val="99"/>
+    <w:unhideWhenUsed/>
+    <w:rsid w:val="00A268C2"/>
+    <w:rPr>
+      <w:color w:val="0563C1" w:themeColor="hyperlink"/>
+      <w:u w:val="single"/>
+    </w:rPr>
+  </w:style>
+  <w:style w:type="character" w:styleId="UnresolvedMention">
+    <w:name w:val="Unresolved Mention"/>
+    <w:basedOn w:val="DefaultParagraphFont"/>
+    <w:uiPriority w:val="99"/>
+    <w:semiHidden/>
+    <w:unhideWhenUsed/>
+    <w:rsid w:val="00A268C2"/>
+    <w:rPr>
+      <w:color w:val="605E5C"/>
+      <w:shd w:val="clear" w:color="auto" w:fill="E1DFDD"/>
+    </w:rPr>
+  </w:style>
 </w:styles>
 </file>
 

</xml_diff>